<commit_message>
- wrapped the plugin_output field into a RichText field before injecting it into the docx template engine - modified the templates to make use of Richtext output
</commit_message>
<xml_diff>
--- a/examples/statistics.docx
+++ b/examples/statistics.docx
@@ -14,9 +14,29 @@
     <w:p>
       <w:pPr>
         <w:pStyle w:val="Normal"/>
+        <w:jc w:val="center"/>
+        <w:rPr/>
+      </w:pPr>
+      <w:r>
+        <w:rPr/>
+      </w:r>
+    </w:p>
+    <w:p>
+      <w:pPr>
+        <w:pStyle w:val="Normal"/>
+        <w:jc w:val="center"/>
+        <w:rPr/>
+      </w:pPr>
+      <w:r>
+        <w:rPr/>
+      </w:r>
+    </w:p>
+    <w:p>
+      <w:pPr>
+        <w:pStyle w:val="Normal"/>
         <w:numPr>
           <w:ilvl w:val="0"/>
-          <w:numId w:val="2"/>
+          <w:numId w:val="3"/>
         </w:numPr>
         <w:jc w:val="left"/>
         <w:rPr/>
@@ -34,7 +54,7 @@
           <w:szCs w:val="24"/>
           <w:lang w:val="de-DE" w:eastAsia="zh-CN" w:bidi="hi-IN"/>
         </w:rPr>
-        <w:t>vuln_stats</w:t>
+        <w:t>scan_stats</w:t>
       </w:r>
       <w:r>
         <w:rPr/>
@@ -46,9 +66,19 @@
         <w:pStyle w:val="Heading1"/>
         <w:numPr>
           <w:ilvl w:val="0"/>
-          <w:numId w:val="2"/>
+          <w:numId w:val="3"/>
         </w:numPr>
-        <w:rPr/>
+        <w:rPr>
+          <w:rFonts w:ascii="Liberation Sans" w:hAnsi="Liberation Sans" w:eastAsia="Arial Unicode MS" w:cs="Arial Unicode MS"/>
+          <w:b/>
+          <w:b/>
+          <w:bCs/>
+          <w:color w:val="auto"/>
+          <w:kern w:val="0"/>
+          <w:sz w:val="36"/>
+          <w:szCs w:val="36"/>
+          <w:lang w:val="de-DE" w:eastAsia="zh-CN" w:bidi="hi-IN"/>
+        </w:rPr>
       </w:pPr>
       <w:r>
         <w:rPr>
@@ -61,8 +91,380 @@
           <w:szCs w:val="36"/>
           <w:lang w:val="de-DE" w:eastAsia="zh-CN" w:bidi="hi-IN"/>
         </w:rPr>
-        <w:t>Vulner</w:t>
-      </w:r>
+        <w:t>Scan overview</w:t>
+      </w:r>
+    </w:p>
+    <w:tbl>
+      <w:tblPr>
+        <w:tblW w:w="9643" w:type="dxa"/>
+        <w:jc w:val="left"/>
+        <w:tblInd w:w="55" w:type="dxa"/>
+        <w:tblCellMar>
+          <w:top w:w="55" w:type="dxa"/>
+          <w:left w:w="55" w:type="dxa"/>
+          <w:bottom w:w="55" w:type="dxa"/>
+          <w:right w:w="55" w:type="dxa"/>
+        </w:tblCellMar>
+      </w:tblPr>
+      <w:tblGrid>
+        <w:gridCol w:w="7542"/>
+        <w:gridCol w:w="2100"/>
+      </w:tblGrid>
+      <w:tr>
+        <w:trPr/>
+        <w:tc>
+          <w:tcPr>
+            <w:tcW w:w="7542" w:type="dxa"/>
+            <w:tcBorders>
+              <w:top w:val="single" w:sz="2" w:space="0" w:color="000000"/>
+              <w:left w:val="single" w:sz="2" w:space="0" w:color="000000"/>
+            </w:tcBorders>
+          </w:tcPr>
+          <w:p>
+            <w:pPr>
+              <w:pStyle w:val="Normal"/>
+              <w:numPr>
+                <w:ilvl w:val="0"/>
+                <w:numId w:val="3"/>
+              </w:numPr>
+              <w:spacing w:lineRule="auto" w:line="240" w:before="0" w:after="0"/>
+              <w:jc w:val="left"/>
+              <w:rPr>
+                <w:b/>
+                <w:b/>
+                <w:bCs/>
+              </w:rPr>
+            </w:pPr>
+            <w:r>
+              <w:rPr>
+                <w:b/>
+                <w:bCs/>
+              </w:rPr>
+              <w:t>Scan Parameter</w:t>
+            </w:r>
+          </w:p>
+        </w:tc>
+        <w:tc>
+          <w:tcPr>
+            <w:tcW w:w="2100" w:type="dxa"/>
+            <w:tcBorders>
+              <w:top w:val="single" w:sz="2" w:space="0" w:color="000000"/>
+              <w:left w:val="single" w:sz="2" w:space="0" w:color="000000"/>
+              <w:right w:val="single" w:sz="2" w:space="0" w:color="000000"/>
+            </w:tcBorders>
+          </w:tcPr>
+          <w:p>
+            <w:pPr>
+              <w:pStyle w:val="Normal"/>
+              <w:numPr>
+                <w:ilvl w:val="0"/>
+                <w:numId w:val="3"/>
+              </w:numPr>
+              <w:spacing w:lineRule="auto" w:line="240" w:before="0" w:after="0"/>
+              <w:jc w:val="left"/>
+              <w:rPr>
+                <w:b/>
+                <w:b/>
+                <w:bCs/>
+              </w:rPr>
+            </w:pPr>
+            <w:r>
+              <w:rPr>
+                <w:b/>
+                <w:bCs/>
+              </w:rPr>
+              <w:t>Hosts Up</w:t>
+            </w:r>
+          </w:p>
+        </w:tc>
+      </w:tr>
+      <w:tr>
+        <w:trPr/>
+        <w:tc>
+          <w:tcPr>
+            <w:tcW w:w="9642" w:type="dxa"/>
+            <w:gridSpan w:val="2"/>
+            <w:tcBorders>
+              <w:left w:val="single" w:sz="2" w:space="0" w:color="000000"/>
+              <w:right w:val="single" w:sz="2" w:space="0" w:color="000000"/>
+            </w:tcBorders>
+          </w:tcPr>
+          <w:p>
+            <w:pPr>
+              <w:pStyle w:val="Normal"/>
+              <w:numPr>
+                <w:ilvl w:val="0"/>
+                <w:numId w:val="3"/>
+              </w:numPr>
+              <w:spacing w:lineRule="auto" w:line="240" w:before="0" w:after="0"/>
+              <w:jc w:val="left"/>
+              <w:rPr/>
+            </w:pPr>
+            <w:r>
+              <w:rPr>
+                <w:b/>
+                <w:bCs/>
+                <w:lang w:val="en-US"/>
+              </w:rPr>
+              <w:t xml:space="preserve">{%tr for </w:t>
+            </w:r>
+            <w:r>
+              <w:rPr>
+                <w:rFonts w:eastAsia="Arial Unicode MS" w:cs="Arial Unicode MS"/>
+                <w:b/>
+                <w:bCs/>
+                <w:color w:val="auto"/>
+                <w:kern w:val="0"/>
+                <w:sz w:val="24"/>
+                <w:szCs w:val="24"/>
+                <w:lang w:val="en-US" w:eastAsia="zh-CN" w:bidi="hi-IN"/>
+              </w:rPr>
+              <w:t>s</w:t>
+            </w:r>
+            <w:r>
+              <w:rPr>
+                <w:b/>
+                <w:bCs/>
+                <w:lang w:val="en-US"/>
+              </w:rPr>
+              <w:t xml:space="preserve"> in </w:t>
+            </w:r>
+            <w:r>
+              <w:rPr>
+                <w:rFonts w:eastAsia="Noto Serif CJK SC" w:cs="Droid Sans Devanagari"/>
+                <w:b/>
+                <w:bCs/>
+                <w:color w:val="auto"/>
+                <w:kern w:val="2"/>
+                <w:sz w:val="24"/>
+                <w:szCs w:val="24"/>
+                <w:lang w:val="en-US" w:eastAsia="zh-CN" w:bidi="hi-IN"/>
+              </w:rPr>
+              <w:t>scan</w:t>
+            </w:r>
+            <w:r>
+              <w:rPr>
+                <w:b/>
+                <w:bCs/>
+                <w:lang w:val="en-US"/>
+              </w:rPr>
+              <w:t>_stats %}</w:t>
+            </w:r>
+          </w:p>
+        </w:tc>
+      </w:tr>
+      <w:tr>
+        <w:trPr/>
+        <w:tc>
+          <w:tcPr>
+            <w:tcW w:w="7542" w:type="dxa"/>
+            <w:tcBorders>
+              <w:left w:val="single" w:sz="2" w:space="0" w:color="000000"/>
+            </w:tcBorders>
+          </w:tcPr>
+          <w:p>
+            <w:pPr>
+              <w:pStyle w:val="TableContents"/>
+              <w:numPr>
+                <w:ilvl w:val="0"/>
+                <w:numId w:val="3"/>
+              </w:numPr>
+              <w:spacing w:lineRule="auto" w:line="240" w:before="0" w:after="0"/>
+              <w:jc w:val="left"/>
+              <w:rPr/>
+            </w:pPr>
+            <w:r>
+              <w:rPr/>
+              <w:t>{{ s.</w:t>
+            </w:r>
+            <w:r>
+              <w:rPr>
+                <w:rFonts w:eastAsia="Noto Serif CJK SC" w:cs="Droid Sans Devanagari"/>
+                <w:color w:val="auto"/>
+                <w:kern w:val="2"/>
+                <w:sz w:val="24"/>
+                <w:szCs w:val="24"/>
+                <w:lang w:val="de-DE" w:eastAsia="zh-CN" w:bidi="hi-IN"/>
+              </w:rPr>
+              <w:t>name</w:t>
+            </w:r>
+            <w:r>
+              <w:rPr/>
+              <w:t>}}</w:t>
+            </w:r>
+          </w:p>
+        </w:tc>
+        <w:tc>
+          <w:tcPr>
+            <w:tcW w:w="2100" w:type="dxa"/>
+            <w:tcBorders>
+              <w:left w:val="single" w:sz="2" w:space="0" w:color="000000"/>
+              <w:right w:val="single" w:sz="2" w:space="0" w:color="000000"/>
+            </w:tcBorders>
+          </w:tcPr>
+          <w:p>
+            <w:pPr>
+              <w:pStyle w:val="TableContents"/>
+              <w:numPr>
+                <w:ilvl w:val="0"/>
+                <w:numId w:val="3"/>
+              </w:numPr>
+              <w:spacing w:lineRule="auto" w:line="240" w:before="0" w:after="0"/>
+              <w:jc w:val="left"/>
+              <w:rPr/>
+            </w:pPr>
+            <w:r>
+              <w:rPr/>
+              <w:t>{{ s.</w:t>
+            </w:r>
+            <w:r>
+              <w:rPr>
+                <w:rFonts w:eastAsia="Noto Serif CJK SC" w:cs="Droid Sans Devanagari"/>
+                <w:color w:val="auto"/>
+                <w:kern w:val="2"/>
+                <w:sz w:val="24"/>
+                <w:szCs w:val="24"/>
+                <w:lang w:val="de-DE" w:eastAsia="zh-CN" w:bidi="hi-IN"/>
+              </w:rPr>
+              <w:t>hosts_up</w:t>
+            </w:r>
+            <w:r>
+              <w:rPr/>
+              <w:t xml:space="preserve"> }}</w:t>
+            </w:r>
+          </w:p>
+        </w:tc>
+      </w:tr>
+      <w:tr>
+        <w:trPr/>
+        <w:tc>
+          <w:tcPr>
+            <w:tcW w:w="9642" w:type="dxa"/>
+            <w:gridSpan w:val="2"/>
+            <w:tcBorders>
+              <w:left w:val="single" w:sz="2" w:space="0" w:color="000000"/>
+              <w:bottom w:val="single" w:sz="2" w:space="0" w:color="000000"/>
+              <w:right w:val="single" w:sz="2" w:space="0" w:color="000000"/>
+            </w:tcBorders>
+          </w:tcPr>
+          <w:p>
+            <w:pPr>
+              <w:pStyle w:val="Normal"/>
+              <w:numPr>
+                <w:ilvl w:val="0"/>
+                <w:numId w:val="3"/>
+              </w:numPr>
+              <w:spacing w:lineRule="auto" w:line="240" w:before="0" w:after="0"/>
+              <w:jc w:val="left"/>
+              <w:rPr/>
+            </w:pPr>
+            <w:r>
+              <w:rPr>
+                <w:b/>
+                <w:bCs/>
+                <w:lang w:val="en-US"/>
+              </w:rPr>
+              <w:t>{%tr endfor %}</w:t>
+            </w:r>
+          </w:p>
+        </w:tc>
+      </w:tr>
+    </w:tbl>
+    <w:p>
+      <w:pPr>
+        <w:pStyle w:val="Normal"/>
+        <w:numPr>
+          <w:ilvl w:val="0"/>
+          <w:numId w:val="3"/>
+        </w:numPr>
+        <w:jc w:val="left"/>
+        <w:rPr>
+          <w:rFonts w:ascii="Liberation Serif" w:hAnsi="Liberation Serif" w:eastAsia="Arial Unicode MS" w:cs="Arial Unicode MS"/>
+          <w:color w:val="auto"/>
+          <w:kern w:val="0"/>
+          <w:sz w:val="24"/>
+          <w:szCs w:val="24"/>
+          <w:lang w:val="de-DE" w:eastAsia="zh-CN" w:bidi="hi-IN"/>
+        </w:rPr>
+      </w:pPr>
+      <w:r>
+        <w:rPr/>
+        <w:t>{% endif %}</w:t>
+      </w:r>
+    </w:p>
+    <w:p>
+      <w:pPr>
+        <w:pStyle w:val="Normal"/>
+        <w:jc w:val="left"/>
+        <w:rPr>
+          <w:rFonts w:ascii="Liberation Serif" w:hAnsi="Liberation Serif" w:eastAsia="Arial Unicode MS" w:cs="Arial Unicode MS"/>
+          <w:color w:val="auto"/>
+          <w:kern w:val="0"/>
+          <w:sz w:val="24"/>
+          <w:szCs w:val="24"/>
+          <w:lang w:val="de-DE" w:eastAsia="zh-CN" w:bidi="hi-IN"/>
+        </w:rPr>
+      </w:pPr>
+      <w:r>
+        <w:rPr/>
+      </w:r>
+    </w:p>
+    <w:p>
+      <w:pPr>
+        <w:pStyle w:val="Normal"/>
+        <w:jc w:val="left"/>
+        <w:rPr>
+          <w:rFonts w:ascii="Liberation Serif" w:hAnsi="Liberation Serif" w:eastAsia="Arial Unicode MS" w:cs="Arial Unicode MS"/>
+          <w:color w:val="auto"/>
+          <w:kern w:val="0"/>
+          <w:sz w:val="24"/>
+          <w:szCs w:val="24"/>
+          <w:lang w:val="de-DE" w:eastAsia="zh-CN" w:bidi="hi-IN"/>
+        </w:rPr>
+      </w:pPr>
+      <w:r>
+        <w:rPr/>
+      </w:r>
+    </w:p>
+    <w:p>
+      <w:pPr>
+        <w:pStyle w:val="Normal"/>
+        <w:numPr>
+          <w:ilvl w:val="0"/>
+          <w:numId w:val="3"/>
+        </w:numPr>
+        <w:jc w:val="left"/>
+        <w:rPr/>
+      </w:pPr>
+      <w:r>
+        <w:rPr/>
+        <w:t xml:space="preserve">{% if </w:t>
+      </w:r>
+      <w:r>
+        <w:rPr>
+          <w:rFonts w:eastAsia="Arial Unicode MS" w:cs="Arial Unicode MS"/>
+          <w:color w:val="auto"/>
+          <w:kern w:val="0"/>
+          <w:sz w:val="24"/>
+          <w:szCs w:val="24"/>
+          <w:lang w:val="de-DE" w:eastAsia="zh-CN" w:bidi="hi-IN"/>
+        </w:rPr>
+        <w:t>host_port_list</w:t>
+      </w:r>
+      <w:r>
+        <w:rPr/>
+        <w:t xml:space="preserve"> %}</w:t>
+      </w:r>
+    </w:p>
+    <w:p>
+      <w:pPr>
+        <w:pStyle w:val="Heading1"/>
+        <w:numPr>
+          <w:ilvl w:val="0"/>
+          <w:numId w:val="3"/>
+        </w:numPr>
+        <w:rPr/>
+      </w:pPr>
       <w:r>
         <w:rPr>
           <w:rFonts w:eastAsia="Arial Unicode MS" w:cs="Arial Unicode MS"/>
@@ -74,8 +476,338 @@
           <w:szCs w:val="36"/>
           <w:lang w:val="de-DE" w:eastAsia="zh-CN" w:bidi="hi-IN"/>
         </w:rPr>
-        <w:t>a</w:t>
-      </w:r>
+        <w:t>Open ports per address</w:t>
+      </w:r>
+    </w:p>
+    <w:tbl>
+      <w:tblPr>
+        <w:tblW w:w="9643" w:type="dxa"/>
+        <w:jc w:val="left"/>
+        <w:tblInd w:w="55" w:type="dxa"/>
+        <w:tblCellMar>
+          <w:top w:w="55" w:type="dxa"/>
+          <w:left w:w="55" w:type="dxa"/>
+          <w:bottom w:w="55" w:type="dxa"/>
+          <w:right w:w="55" w:type="dxa"/>
+        </w:tblCellMar>
+      </w:tblPr>
+      <w:tblGrid>
+        <w:gridCol w:w="1810"/>
+        <w:gridCol w:w="5508"/>
+        <w:gridCol w:w="2325"/>
+      </w:tblGrid>
+      <w:tr>
+        <w:trPr/>
+        <w:tc>
+          <w:tcPr>
+            <w:tcW w:w="9643" w:type="dxa"/>
+            <w:gridSpan w:val="3"/>
+            <w:tcBorders>
+              <w:top w:val="single" w:sz="2" w:space="0" w:color="000000"/>
+              <w:left w:val="single" w:sz="2" w:space="0" w:color="000000"/>
+              <w:right w:val="single" w:sz="2" w:space="0" w:color="000000"/>
+            </w:tcBorders>
+          </w:tcPr>
+          <w:p>
+            <w:pPr>
+              <w:pStyle w:val="Normal"/>
+              <w:numPr>
+                <w:ilvl w:val="0"/>
+                <w:numId w:val="3"/>
+              </w:numPr>
+              <w:spacing w:lineRule="auto" w:line="240" w:before="0" w:after="0"/>
+              <w:jc w:val="left"/>
+              <w:rPr/>
+            </w:pPr>
+            <w:r>
+              <w:rPr>
+                <w:b/>
+                <w:bCs/>
+                <w:lang w:val="en-US"/>
+              </w:rPr>
+              <w:t xml:space="preserve">{%tr for </w:t>
+            </w:r>
+            <w:r>
+              <w:rPr>
+                <w:rFonts w:eastAsia="Arial Unicode MS" w:cs="Arial Unicode MS"/>
+                <w:b/>
+                <w:bCs/>
+                <w:color w:val="auto"/>
+                <w:kern w:val="0"/>
+                <w:sz w:val="24"/>
+                <w:szCs w:val="24"/>
+                <w:lang w:val="en-US" w:eastAsia="zh-CN" w:bidi="hi-IN"/>
+              </w:rPr>
+              <w:t>h</w:t>
+            </w:r>
+            <w:r>
+              <w:rPr>
+                <w:b/>
+                <w:bCs/>
+                <w:lang w:val="en-US"/>
+              </w:rPr>
+              <w:t xml:space="preserve"> in </w:t>
+            </w:r>
+            <w:r>
+              <w:rPr>
+                <w:rFonts w:eastAsia="Arial Unicode MS" w:cs="Arial Unicode MS"/>
+                <w:b/>
+                <w:bCs/>
+                <w:color w:val="auto"/>
+                <w:kern w:val="0"/>
+                <w:sz w:val="24"/>
+                <w:szCs w:val="24"/>
+                <w:lang w:val="de-DE" w:eastAsia="zh-CN" w:bidi="hi-IN"/>
+              </w:rPr>
+              <w:t>host_port_list</w:t>
+            </w:r>
+            <w:r>
+              <w:rPr>
+                <w:b/>
+                <w:bCs/>
+                <w:lang w:val="en-US"/>
+              </w:rPr>
+              <w:t xml:space="preserve"> %}</w:t>
+            </w:r>
+          </w:p>
+        </w:tc>
+      </w:tr>
+      <w:tr>
+        <w:trPr/>
+        <w:tc>
+          <w:tcPr>
+            <w:tcW w:w="1810" w:type="dxa"/>
+            <w:tcBorders>
+              <w:left w:val="single" w:sz="2" w:space="0" w:color="000000"/>
+            </w:tcBorders>
+          </w:tcPr>
+          <w:p>
+            <w:pPr>
+              <w:pStyle w:val="TableContents"/>
+              <w:numPr>
+                <w:ilvl w:val="0"/>
+                <w:numId w:val="3"/>
+              </w:numPr>
+              <w:jc w:val="left"/>
+              <w:rPr/>
+            </w:pPr>
+            <w:r>
+              <w:rPr/>
+              <w:t>{{ h.address }}</w:t>
+            </w:r>
+          </w:p>
+        </w:tc>
+        <w:tc>
+          <w:tcPr>
+            <w:tcW w:w="5508" w:type="dxa"/>
+            <w:tcBorders>
+              <w:left w:val="single" w:sz="2" w:space="0" w:color="000000"/>
+            </w:tcBorders>
+          </w:tcPr>
+          <w:p>
+            <w:pPr>
+              <w:pStyle w:val="TableContents"/>
+              <w:numPr>
+                <w:ilvl w:val="0"/>
+                <w:numId w:val="3"/>
+              </w:numPr>
+              <w:jc w:val="left"/>
+              <w:rPr/>
+            </w:pPr>
+            <w:r>
+              <w:rPr/>
+              <w:t>{{</w:t>
+            </w:r>
+            <w:r>
+              <w:rPr>
+                <w:rFonts w:eastAsia="Arial Unicode MS" w:cs="Arial Unicode MS"/>
+                <w:color w:val="auto"/>
+                <w:kern w:val="0"/>
+                <w:sz w:val="24"/>
+                <w:szCs w:val="24"/>
+                <w:lang w:val="de-DE" w:eastAsia="zh-CN" w:bidi="hi-IN"/>
+              </w:rPr>
+              <w:t>h.ports</w:t>
+            </w:r>
+            <w:r>
+              <w:rPr/>
+              <w:t xml:space="preserve"> }} </w:t>
+            </w:r>
+          </w:p>
+        </w:tc>
+        <w:tc>
+          <w:tcPr>
+            <w:tcW w:w="2325" w:type="dxa"/>
+            <w:tcBorders>
+              <w:left w:val="single" w:sz="2" w:space="0" w:color="000000"/>
+              <w:right w:val="single" w:sz="2" w:space="0" w:color="000000"/>
+            </w:tcBorders>
+          </w:tcPr>
+          <w:p>
+            <w:pPr>
+              <w:pStyle w:val="TableContents"/>
+              <w:numPr>
+                <w:ilvl w:val="0"/>
+                <w:numId w:val="3"/>
+              </w:numPr>
+              <w:jc w:val="left"/>
+              <w:rPr/>
+            </w:pPr>
+            <w:r>
+              <w:rPr/>
+              <w:t>{{ h.</w:t>
+            </w:r>
+            <w:r>
+              <w:rPr>
+                <w:rFonts w:eastAsia="Noto Serif CJK SC" w:cs="Droid Sans Devanagari"/>
+                <w:color w:val="auto"/>
+                <w:kern w:val="2"/>
+                <w:sz w:val="24"/>
+                <w:szCs w:val="24"/>
+                <w:lang w:val="de-DE" w:eastAsia="zh-CN" w:bidi="hi-IN"/>
+              </w:rPr>
+              <w:t>protocol</w:t>
+            </w:r>
+            <w:r>
+              <w:rPr/>
+              <w:t xml:space="preserve"> }}</w:t>
+            </w:r>
+          </w:p>
+        </w:tc>
+      </w:tr>
+      <w:tr>
+        <w:trPr/>
+        <w:tc>
+          <w:tcPr>
+            <w:tcW w:w="9643" w:type="dxa"/>
+            <w:gridSpan w:val="3"/>
+            <w:tcBorders>
+              <w:left w:val="single" w:sz="2" w:space="0" w:color="000000"/>
+              <w:bottom w:val="single" w:sz="2" w:space="0" w:color="000000"/>
+              <w:right w:val="single" w:sz="2" w:space="0" w:color="000000"/>
+            </w:tcBorders>
+          </w:tcPr>
+          <w:p>
+            <w:pPr>
+              <w:pStyle w:val="Normal"/>
+              <w:numPr>
+                <w:ilvl w:val="0"/>
+                <w:numId w:val="3"/>
+              </w:numPr>
+              <w:spacing w:lineRule="auto" w:line="240" w:before="0" w:after="0"/>
+              <w:jc w:val="left"/>
+              <w:rPr/>
+            </w:pPr>
+            <w:r>
+              <w:rPr>
+                <w:b/>
+                <w:bCs/>
+                <w:lang w:val="en-US"/>
+              </w:rPr>
+              <w:t>{%tr endfor %}</w:t>
+            </w:r>
+          </w:p>
+        </w:tc>
+      </w:tr>
+    </w:tbl>
+    <w:p>
+      <w:pPr>
+        <w:pStyle w:val="Normal"/>
+        <w:numPr>
+          <w:ilvl w:val="1"/>
+          <w:numId w:val="3"/>
+        </w:numPr>
+        <w:bidi w:val="0"/>
+        <w:jc w:val="left"/>
+        <w:rPr>
+          <w:rFonts w:ascii="Liberation Serif" w:hAnsi="Liberation Serif" w:eastAsia="Arial Unicode MS" w:cs="Arial Unicode MS"/>
+          <w:color w:val="auto"/>
+          <w:kern w:val="0"/>
+          <w:sz w:val="24"/>
+          <w:szCs w:val="24"/>
+          <w:lang w:val="de-DE" w:eastAsia="zh-CN" w:bidi="hi-IN"/>
+        </w:rPr>
+      </w:pPr>
+      <w:r>
+        <w:rPr/>
+        <w:t>{% endif %}</w:t>
+      </w:r>
+    </w:p>
+    <w:p>
+      <w:pPr>
+        <w:pStyle w:val="Normal"/>
+        <w:bidi w:val="0"/>
+        <w:jc w:val="left"/>
+        <w:rPr>
+          <w:rFonts w:ascii="Liberation Serif" w:hAnsi="Liberation Serif" w:eastAsia="Arial Unicode MS" w:cs="Arial Unicode MS"/>
+          <w:color w:val="auto"/>
+          <w:kern w:val="0"/>
+          <w:sz w:val="24"/>
+          <w:szCs w:val="24"/>
+          <w:lang w:val="de-DE" w:eastAsia="zh-CN" w:bidi="hi-IN"/>
+        </w:rPr>
+      </w:pPr>
+      <w:r>
+        <w:rPr/>
+      </w:r>
+    </w:p>
+    <w:p>
+      <w:pPr>
+        <w:pStyle w:val="Normal"/>
+        <w:bidi w:val="0"/>
+        <w:jc w:val="left"/>
+        <w:rPr>
+          <w:rFonts w:ascii="Liberation Serif" w:hAnsi="Liberation Serif" w:eastAsia="Arial Unicode MS" w:cs="Arial Unicode MS"/>
+          <w:color w:val="auto"/>
+          <w:kern w:val="0"/>
+          <w:sz w:val="24"/>
+          <w:szCs w:val="24"/>
+          <w:lang w:val="de-DE" w:eastAsia="zh-CN" w:bidi="hi-IN"/>
+        </w:rPr>
+      </w:pPr>
+      <w:r>
+        <w:rPr/>
+      </w:r>
+    </w:p>
+    <w:p>
+      <w:pPr>
+        <w:pStyle w:val="Normal"/>
+        <w:numPr>
+          <w:ilvl w:val="0"/>
+          <w:numId w:val="2"/>
+        </w:numPr>
+        <w:jc w:val="left"/>
+        <w:rPr/>
+      </w:pPr>
+      <w:r>
+        <w:rPr/>
+        <w:t xml:space="preserve">{% if </w:t>
+      </w:r>
+      <w:r>
+        <w:rPr>
+          <w:rFonts w:eastAsia="Arial Unicode MS" w:cs="Arial Unicode MS"/>
+          <w:color w:val="auto"/>
+          <w:kern w:val="0"/>
+          <w:sz w:val="24"/>
+          <w:szCs w:val="24"/>
+          <w:lang w:val="de-DE" w:eastAsia="zh-CN" w:bidi="hi-IN"/>
+        </w:rPr>
+        <w:t>vuln_stats</w:t>
+      </w:r>
+      <w:r>
+        <w:rPr/>
+        <w:t xml:space="preserve"> %}</w:t>
+      </w:r>
+    </w:p>
+    <w:p>
+      <w:pPr>
+        <w:pStyle w:val="Heading1"/>
+        <w:numPr>
+          <w:ilvl w:val="0"/>
+          <w:numId w:val="2"/>
+        </w:numPr>
+        <w:rPr/>
+      </w:pPr>
       <w:r>
         <w:rPr>
           <w:rFonts w:eastAsia="Arial Unicode MS" w:cs="Arial Unicode MS"/>
@@ -87,20 +819,7 @@
           <w:szCs w:val="36"/>
           <w:lang w:val="de-DE" w:eastAsia="zh-CN" w:bidi="hi-IN"/>
         </w:rPr>
-        <w:t xml:space="preserve">bilities </w:t>
-      </w:r>
-      <w:r>
-        <w:rPr>
-          <w:rFonts w:eastAsia="Arial Unicode MS" w:cs="Arial Unicode MS"/>
-          <w:b/>
-          <w:bCs/>
-          <w:color w:val="auto"/>
-          <w:kern w:val="0"/>
-          <w:sz w:val="36"/>
-          <w:szCs w:val="36"/>
-          <w:lang w:val="de-DE" w:eastAsia="zh-CN" w:bidi="hi-IN"/>
-        </w:rPr>
-        <w:t>per address</w:t>
+        <w:t>Vulnerabilities per address</w:t>
       </w:r>
       <w:r>
         <w:rPr/>
@@ -122,19 +841,155 @@
       <w:tblGrid>
         <w:gridCol w:w="1815"/>
         <w:gridCol w:w="1565"/>
-        <w:gridCol w:w="1566"/>
-        <w:gridCol w:w="1567"/>
-        <w:gridCol w:w="1565"/>
+        <w:gridCol w:w="25"/>
+        <w:gridCol w:w="1530"/>
+        <w:gridCol w:w="10"/>
+        <w:gridCol w:w="1568"/>
+        <w:gridCol w:w="12"/>
+        <w:gridCol w:w="1510"/>
+        <w:gridCol w:w="43"/>
         <w:gridCol w:w="1566"/>
       </w:tblGrid>
       <w:tr>
         <w:trPr/>
         <w:tc>
           <w:tcPr>
+            <w:tcW w:w="1815" w:type="dxa"/>
+            <w:tcBorders>
+              <w:top w:val="single" w:sz="2" w:space="0" w:color="000000"/>
+              <w:left w:val="single" w:sz="2" w:space="0" w:color="000000"/>
+            </w:tcBorders>
+          </w:tcPr>
+          <w:p>
+            <w:pPr>
+              <w:pStyle w:val="Normal"/>
+              <w:spacing w:lineRule="auto" w:line="240" w:before="0" w:after="0"/>
+              <w:jc w:val="left"/>
+              <w:rPr/>
+            </w:pPr>
+            <w:r>
+              <w:rPr/>
+              <w:t>Address</w:t>
+            </w:r>
+          </w:p>
+        </w:tc>
+        <w:tc>
+          <w:tcPr>
+            <w:tcW w:w="1590" w:type="dxa"/>
+            <w:gridSpan w:val="2"/>
+            <w:tcBorders>
+              <w:top w:val="single" w:sz="2" w:space="0" w:color="000000"/>
+              <w:left w:val="single" w:sz="2" w:space="0" w:color="000000"/>
+            </w:tcBorders>
+          </w:tcPr>
+          <w:p>
+            <w:pPr>
+              <w:pStyle w:val="Normal"/>
+              <w:spacing w:lineRule="auto" w:line="240" w:before="0" w:after="0"/>
+              <w:jc w:val="left"/>
+              <w:rPr/>
+            </w:pPr>
+            <w:r>
+              <w:rPr/>
+              <w:t>Critical</w:t>
+            </w:r>
+          </w:p>
+        </w:tc>
+        <w:tc>
+          <w:tcPr>
+            <w:tcW w:w="1530" w:type="dxa"/>
+            <w:tcBorders>
+              <w:top w:val="single" w:sz="2" w:space="0" w:color="000000"/>
+              <w:left w:val="single" w:sz="2" w:space="0" w:color="000000"/>
+            </w:tcBorders>
+          </w:tcPr>
+          <w:p>
+            <w:pPr>
+              <w:pStyle w:val="Normal"/>
+              <w:spacing w:lineRule="auto" w:line="240" w:before="0" w:after="0"/>
+              <w:jc w:val="left"/>
+              <w:rPr/>
+            </w:pPr>
+            <w:r>
+              <w:rPr/>
+              <w:t>High</w:t>
+            </w:r>
+          </w:p>
+        </w:tc>
+        <w:tc>
+          <w:tcPr>
+            <w:tcW w:w="1590" w:type="dxa"/>
+            <w:gridSpan w:val="3"/>
+            <w:tcBorders>
+              <w:top w:val="single" w:sz="2" w:space="0" w:color="000000"/>
+              <w:left w:val="single" w:sz="2" w:space="0" w:color="000000"/>
+            </w:tcBorders>
+          </w:tcPr>
+          <w:p>
+            <w:pPr>
+              <w:pStyle w:val="Normal"/>
+              <w:spacing w:lineRule="auto" w:line="240" w:before="0" w:after="0"/>
+              <w:jc w:val="left"/>
+              <w:rPr/>
+            </w:pPr>
+            <w:r>
+              <w:rPr/>
+              <w:t>Medium</w:t>
+            </w:r>
+          </w:p>
+        </w:tc>
+        <w:tc>
+          <w:tcPr>
+            <w:tcW w:w="1510" w:type="dxa"/>
+            <w:tcBorders>
+              <w:top w:val="single" w:sz="2" w:space="0" w:color="000000"/>
+              <w:left w:val="single" w:sz="2" w:space="0" w:color="000000"/>
+            </w:tcBorders>
+          </w:tcPr>
+          <w:p>
+            <w:pPr>
+              <w:pStyle w:val="Normal"/>
+              <w:spacing w:lineRule="auto" w:line="240" w:before="0" w:after="0"/>
+              <w:jc w:val="left"/>
+              <w:rPr/>
+            </w:pPr>
+            <w:r>
+              <w:rPr/>
+              <w:t>Low</w:t>
+            </w:r>
+          </w:p>
+        </w:tc>
+        <w:tc>
+          <w:tcPr>
+            <w:tcW w:w="1609" w:type="dxa"/>
+            <w:gridSpan w:val="2"/>
+            <w:tcBorders>
+              <w:top w:val="single" w:sz="2" w:space="0" w:color="000000"/>
+              <w:left w:val="single" w:sz="2" w:space="0" w:color="000000"/>
+              <w:right w:val="single" w:sz="2" w:space="0" w:color="000000"/>
+            </w:tcBorders>
+          </w:tcPr>
+          <w:p>
+            <w:pPr>
+              <w:pStyle w:val="Normal"/>
+              <w:spacing w:lineRule="auto" w:line="240" w:before="0" w:after="0"/>
+              <w:jc w:val="left"/>
+              <w:rPr/>
+            </w:pPr>
+            <w:r>
+              <w:rPr/>
+              <w:t>Info</w:t>
+            </w:r>
+          </w:p>
+        </w:tc>
+      </w:tr>
+      <w:tr>
+        <w:trPr/>
+        <w:tc>
+          <w:tcPr>
             <w:tcW w:w="9644" w:type="dxa"/>
-            <w:gridSpan w:val="6"/>
-            <w:tcBorders>
-              <w:top w:val="single" w:sz="2" w:space="0" w:color="000000"/>
+            <w:gridSpan w:val="10"/>
+            <w:tcBorders>
               <w:left w:val="single" w:sz="2" w:space="0" w:color="000000"/>
               <w:right w:val="single" w:sz="2" w:space="0" w:color="000000"/>
             </w:tcBorders>
@@ -250,7 +1105,8 @@
         </w:tc>
         <w:tc>
           <w:tcPr>
-            <w:tcW w:w="1566" w:type="dxa"/>
+            <w:tcW w:w="1565" w:type="dxa"/>
+            <w:gridSpan w:val="3"/>
             <w:tcBorders>
               <w:left w:val="single" w:sz="2" w:space="0" w:color="000000"/>
             </w:tcBorders>
@@ -269,7 +1125,7 @@
         </w:tc>
         <w:tc>
           <w:tcPr>
-            <w:tcW w:w="1567" w:type="dxa"/>
+            <w:tcW w:w="1568" w:type="dxa"/>
             <w:tcBorders>
               <w:left w:val="single" w:sz="2" w:space="0" w:color="000000"/>
             </w:tcBorders>
@@ -289,6 +1145,7 @@
         <w:tc>
           <w:tcPr>
             <w:tcW w:w="1565" w:type="dxa"/>
+            <w:gridSpan w:val="3"/>
             <w:tcBorders>
               <w:left w:val="single" w:sz="2" w:space="0" w:color="000000"/>
             </w:tcBorders>
@@ -331,7 +1188,7 @@
         <w:tc>
           <w:tcPr>
             <w:tcW w:w="9644" w:type="dxa"/>
-            <w:gridSpan w:val="6"/>
+            <w:gridSpan w:val="10"/>
             <w:tcBorders>
               <w:left w:val="single" w:sz="2" w:space="0" w:color="000000"/>
               <w:bottom w:val="single" w:sz="2" w:space="0" w:color="000000"/>
@@ -361,51 +1218,18 @@
       <w:pPr>
         <w:pStyle w:val="Normal"/>
         <w:jc w:val="left"/>
-        <w:rPr>
-          <w:rFonts w:ascii="Liberation Serif" w:hAnsi="Liberation Serif" w:eastAsia="Arial Unicode MS" w:cs="Arial Unicode MS"/>
-          <w:color w:val="auto"/>
-          <w:kern w:val="0"/>
-          <w:sz w:val="24"/>
-          <w:szCs w:val="24"/>
-          <w:lang w:val="de-DE" w:eastAsia="zh-CN" w:bidi="hi-IN"/>
-        </w:rPr>
-      </w:pPr>
-      <w:r>
-        <w:rPr>
-          <w:rFonts w:eastAsia="Arial Unicode MS" w:cs="Arial Unicode MS"/>
-          <w:color w:val="auto"/>
-          <w:kern w:val="0"/>
-          <w:sz w:val="24"/>
-          <w:szCs w:val="24"/>
-          <w:lang w:val="de-DE" w:eastAsia="zh-CN" w:bidi="hi-IN"/>
-        </w:rPr>
+        <w:rPr/>
+      </w:pPr>
+      <w:r>
+        <w:rPr/>
+        <w:t>{% endif %}</w:t>
       </w:r>
     </w:p>
     <w:p>
       <w:pPr>
         <w:pStyle w:val="Normal"/>
-        <w:jc w:val="left"/>
-        <w:rPr/>
-      </w:pPr>
-      <w:r>
-        <w:rPr/>
-        <w:t>{% endif %}</w:t>
-      </w:r>
-    </w:p>
-    <w:p>
-      <w:pPr>
-        <w:pStyle w:val="Normal"/>
+        <w:bidi w:val="0"/>
         <w:jc w:val="center"/>
-        <w:rPr/>
-      </w:pPr>
-      <w:r>
-        <w:rPr/>
-      </w:r>
-    </w:p>
-    <w:p>
-      <w:pPr>
-        <w:pStyle w:val="Normal"/>
-        <w:jc w:val="left"/>
         <w:rPr>
           <w:rFonts w:ascii="Liberation Serif" w:hAnsi="Liberation Serif" w:eastAsia="Arial Unicode MS" w:cs="Arial Unicode MS"/>
           <w:color w:val="auto"/>
@@ -689,11 +1513,133 @@
       </w:pPr>
     </w:lvl>
   </w:abstractNum>
+  <w:abstractNum w:abstractNumId="3">
+    <w:lvl w:ilvl="0">
+      <w:start w:val="1"/>
+      <w:numFmt w:val="none"/>
+      <w:suff w:val="nothing"/>
+      <w:lvlText w:val=""/>
+      <w:lvlJc w:val="left"/>
+      <w:pPr>
+        <w:tabs>
+          <w:tab w:val="num" w:pos="0"/>
+        </w:tabs>
+        <w:ind w:left="0" w:hanging="0"/>
+      </w:pPr>
+    </w:lvl>
+    <w:lvl w:ilvl="1">
+      <w:start w:val="1"/>
+      <w:numFmt w:val="none"/>
+      <w:suff w:val="nothing"/>
+      <w:lvlText w:val=""/>
+      <w:lvlJc w:val="left"/>
+      <w:pPr>
+        <w:tabs>
+          <w:tab w:val="num" w:pos="0"/>
+        </w:tabs>
+        <w:ind w:left="0" w:hanging="0"/>
+      </w:pPr>
+    </w:lvl>
+    <w:lvl w:ilvl="2">
+      <w:start w:val="1"/>
+      <w:numFmt w:val="none"/>
+      <w:suff w:val="nothing"/>
+      <w:lvlText w:val=""/>
+      <w:lvlJc w:val="left"/>
+      <w:pPr>
+        <w:tabs>
+          <w:tab w:val="num" w:pos="0"/>
+        </w:tabs>
+        <w:ind w:left="0" w:hanging="0"/>
+      </w:pPr>
+    </w:lvl>
+    <w:lvl w:ilvl="3">
+      <w:start w:val="1"/>
+      <w:numFmt w:val="none"/>
+      <w:suff w:val="nothing"/>
+      <w:lvlText w:val=""/>
+      <w:lvlJc w:val="left"/>
+      <w:pPr>
+        <w:tabs>
+          <w:tab w:val="num" w:pos="0"/>
+        </w:tabs>
+        <w:ind w:left="0" w:hanging="0"/>
+      </w:pPr>
+    </w:lvl>
+    <w:lvl w:ilvl="4">
+      <w:start w:val="1"/>
+      <w:numFmt w:val="none"/>
+      <w:suff w:val="nothing"/>
+      <w:lvlText w:val=""/>
+      <w:lvlJc w:val="left"/>
+      <w:pPr>
+        <w:tabs>
+          <w:tab w:val="num" w:pos="0"/>
+        </w:tabs>
+        <w:ind w:left="0" w:hanging="0"/>
+      </w:pPr>
+    </w:lvl>
+    <w:lvl w:ilvl="5">
+      <w:start w:val="1"/>
+      <w:numFmt w:val="none"/>
+      <w:suff w:val="nothing"/>
+      <w:lvlText w:val=""/>
+      <w:lvlJc w:val="left"/>
+      <w:pPr>
+        <w:tabs>
+          <w:tab w:val="num" w:pos="0"/>
+        </w:tabs>
+        <w:ind w:left="0" w:hanging="0"/>
+      </w:pPr>
+    </w:lvl>
+    <w:lvl w:ilvl="6">
+      <w:start w:val="1"/>
+      <w:numFmt w:val="none"/>
+      <w:suff w:val="nothing"/>
+      <w:lvlText w:val=""/>
+      <w:lvlJc w:val="left"/>
+      <w:pPr>
+        <w:tabs>
+          <w:tab w:val="num" w:pos="0"/>
+        </w:tabs>
+        <w:ind w:left="0" w:hanging="0"/>
+      </w:pPr>
+    </w:lvl>
+    <w:lvl w:ilvl="7">
+      <w:start w:val="1"/>
+      <w:numFmt w:val="none"/>
+      <w:suff w:val="nothing"/>
+      <w:lvlText w:val=""/>
+      <w:lvlJc w:val="left"/>
+      <w:pPr>
+        <w:tabs>
+          <w:tab w:val="num" w:pos="0"/>
+        </w:tabs>
+        <w:ind w:left="0" w:hanging="0"/>
+      </w:pPr>
+    </w:lvl>
+    <w:lvl w:ilvl="8">
+      <w:start w:val="1"/>
+      <w:numFmt w:val="none"/>
+      <w:suff w:val="nothing"/>
+      <w:lvlText w:val=""/>
+      <w:lvlJc w:val="left"/>
+      <w:pPr>
+        <w:tabs>
+          <w:tab w:val="num" w:pos="0"/>
+        </w:tabs>
+        <w:ind w:left="0" w:hanging="0"/>
+      </w:pPr>
+    </w:lvl>
+  </w:abstractNum>
   <w:num w:numId="1">
     <w:abstractNumId w:val="1"/>
   </w:num>
   <w:num w:numId="2">
     <w:abstractNumId w:val="2"/>
+  </w:num>
+  <w:num w:numId="3">
+    <w:abstractNumId w:val="3"/>
   </w:num>
 </w:numbering>
 </file>

</xml_diff>